<commit_message>
Finished ToDo#3. output now makes 6 sorted files and 6 time files
</commit_message>
<xml_diff>
--- a/report-p05.docx
+++ b/report-p05.docx
@@ -170,7 +170,7 @@
                 <w:szCs w:val="28"/>
               </w:rPr>
             </w:pPr>
-            <w:hyperlink r:id="rId5" w:history="1">
+            <w:hyperlink r:id="rId7" w:history="1">
               <w:r>
                 <w:rPr>
                   <w:rStyle w:val="Hyperlink"/>
@@ -282,19 +282,50 @@
           <w:bCs/>
         </w:rPr>
       </w:pPr>
-      <w:r>
-        <w:rPr>
-          <w:b/>
-          <w:bCs/>
-        </w:rPr>
-        <w:t>Todo1</w:t>
-      </w:r>
-      <w:r>
-        <w:rPr>
-          <w:b/>
-          <w:bCs/>
-        </w:rPr>
-        <w:t xml:space="preserve">. </w:t>
+    </w:p>
+    <w:p>
+      <w:pPr>
+        <w:rPr>
+          <w:b/>
+          <w:bCs/>
+        </w:rPr>
+      </w:pPr>
+      <w:r>
+        <w:rPr>
+          <w:b/>
+          <w:bCs/>
+        </w:rPr>
+        <w:t xml:space="preserve">Give a brief discussion of your implementation: just like an explanation of your idea in an interview. </w:t>
+      </w:r>
+    </w:p>
+    <w:p>
+      <w:pPr>
+        <w:rPr>
+          <w:b/>
+          <w:bCs/>
+        </w:rPr>
+      </w:pPr>
+      <w:r>
+        <w:rPr>
+          <w:b/>
+          <w:bCs/>
+        </w:rPr>
+        <w:t>Answer:</w:t>
+      </w:r>
+    </w:p>
+    <w:p>
+      <w:pPr>
+        <w:rPr>
+          <w:b/>
+          <w:bCs/>
+        </w:rPr>
+      </w:pPr>
+      <w:r>
+        <w:rPr>
+          <w:b/>
+          <w:bCs/>
+        </w:rPr>
+        <w:t xml:space="preserve">Todo1. </w:t>
       </w:r>
       <w:proofErr w:type="spellStart"/>
       <w:r>
@@ -302,9 +333,18 @@
           <w:b/>
           <w:bCs/>
         </w:rPr>
-        <w:t>Sortable.h</w:t>
+        <w:t>Sortable</w:t>
+      </w:r>
+      <w:proofErr w:type="gramStart"/>
+      <w:r>
+        <w:rPr>
+          <w:b/>
+          <w:bCs/>
+        </w:rPr>
+        <w:t>.h</w:t>
       </w:r>
       <w:proofErr w:type="spellEnd"/>
+      <w:proofErr w:type="gramEnd"/>
     </w:p>
     <w:p>
       <w:r>
@@ -326,14 +366,7 @@
           <w:b/>
           <w:bCs/>
         </w:rPr>
-        <w:t>Todo2</w:t>
-      </w:r>
-      <w:r>
-        <w:rPr>
-          <w:b/>
-          <w:bCs/>
-        </w:rPr>
-        <w:t xml:space="preserve">. In </w:t>
+        <w:t xml:space="preserve">Todo2. In </w:t>
       </w:r>
       <w:proofErr w:type="spellStart"/>
       <w:r>
@@ -351,9 +384,14 @@
       </w:r>
       <w:proofErr w:type="spellStart"/>
       <w:r>
-        <w:t>merge_sort</w:t>
+        <w:t>merge_</w:t>
+      </w:r>
+      <w:proofErr w:type="gramStart"/>
+      <w:r>
+        <w:t>sort</w:t>
       </w:r>
       <w:proofErr w:type="spellEnd"/>
+      <w:proofErr w:type="gramEnd"/>
     </w:p>
     <w:p/>
     <w:p/>
@@ -370,62 +408,216 @@
           <w:b/>
           <w:bCs/>
         </w:rPr>
-        <w:t>Todo3</w:t>
-      </w:r>
-      <w:r>
-        <w:rPr>
-          <w:b/>
-          <w:bCs/>
-        </w:rPr>
-        <w:t>. In Main Function</w:t>
-      </w:r>
-    </w:p>
-    <w:p>
-      <w:r>
-        <w:t xml:space="preserve">modify this part to include </w:t>
+        <w:t>Todo3. In Main Function</w:t>
+      </w:r>
+    </w:p>
+    <w:p>
+      <w:r>
+        <w:t xml:space="preserve">Modify main to also use </w:t>
       </w:r>
       <w:proofErr w:type="spellStart"/>
       <w:r>
+        <w:t>Merge_</w:t>
+      </w:r>
+      <w:proofErr w:type="gramStart"/>
+      <w:r>
+        <w:t>sort</w:t>
+      </w:r>
+      <w:proofErr w:type="spellEnd"/>
+      <w:r>
+        <w:t>(</w:t>
+      </w:r>
+      <w:proofErr w:type="gramEnd"/>
+      <w:r>
+        <w:t>) for comparison.</w:t>
+      </w:r>
+    </w:p>
+    <w:p>
+      <w:r>
+        <w:t xml:space="preserve">Changed the max option to 6. This produces 6 sorted output files and </w:t>
+      </w:r>
+      <w:proofErr w:type="gramStart"/>
+      <w:r>
+        <w:t>6 time</w:t>
+      </w:r>
+      <w:proofErr w:type="gramEnd"/>
+      <w:r>
+        <w:t xml:space="preserve"> files.</w:t>
+      </w:r>
+    </w:p>
+    <w:p>
+      <w:pPr>
+        <w:shd w:val="clear" w:color="auto" w:fill="282C34"/>
+        <w:spacing w:line="285" w:lineRule="atLeast"/>
+        <w:rPr>
+          <w:rFonts w:ascii="Consolas" w:eastAsia="Times New Roman" w:hAnsi="Consolas" w:cs="Times New Roman"/>
+          <w:color w:val="ABB2BF"/>
+          <w:sz w:val="21"/>
+          <w:szCs w:val="21"/>
+        </w:rPr>
+      </w:pPr>
+      <w:r>
+        <w:rPr>
+          <w:rFonts w:ascii="Consolas" w:eastAsia="Times New Roman" w:hAnsi="Consolas" w:cs="Times New Roman"/>
+          <w:color w:val="ABB2BF"/>
+          <w:sz w:val="21"/>
+          <w:szCs w:val="21"/>
+        </w:rPr>
+        <w:t xml:space="preserve">  </w:t>
+      </w:r>
+      <w:r>
+        <w:rPr>
+          <w:rFonts w:ascii="Consolas" w:eastAsia="Times New Roman" w:hAnsi="Consolas" w:cs="Times New Roman"/>
+          <w:color w:val="C792EA"/>
+          <w:sz w:val="21"/>
+          <w:szCs w:val="21"/>
+        </w:rPr>
+        <w:t>const</w:t>
+      </w:r>
+      <w:r>
+        <w:rPr>
+          <w:rFonts w:ascii="Consolas" w:eastAsia="Times New Roman" w:hAnsi="Consolas" w:cs="Times New Roman"/>
+          <w:color w:val="ABB2BF"/>
+          <w:sz w:val="21"/>
+          <w:szCs w:val="21"/>
+        </w:rPr>
+        <w:t xml:space="preserve"> </w:t>
+      </w:r>
+      <w:r>
+        <w:rPr>
+          <w:rFonts w:ascii="Consolas" w:eastAsia="Times New Roman" w:hAnsi="Consolas" w:cs="Times New Roman"/>
+          <w:color w:val="C792EA"/>
+          <w:sz w:val="21"/>
+          <w:szCs w:val="21"/>
+        </w:rPr>
+        <w:t>int</w:t>
+      </w:r>
+      <w:r>
+        <w:rPr>
+          <w:rFonts w:ascii="Consolas" w:eastAsia="Times New Roman" w:hAnsi="Consolas" w:cs="Times New Roman"/>
+          <w:color w:val="ABB2BF"/>
+          <w:sz w:val="21"/>
+          <w:szCs w:val="21"/>
+        </w:rPr>
+        <w:t xml:space="preserve"> </w:t>
+      </w:r>
+      <w:proofErr w:type="spellStart"/>
+      <w:r>
+        <w:rPr>
+          <w:rFonts w:ascii="Consolas" w:eastAsia="Times New Roman" w:hAnsi="Consolas" w:cs="Times New Roman"/>
+          <w:color w:val="DB7079"/>
+          <w:sz w:val="21"/>
+          <w:szCs w:val="21"/>
+        </w:rPr>
+        <w:t>max_option</w:t>
+      </w:r>
+      <w:proofErr w:type="spellEnd"/>
+      <w:r>
+        <w:rPr>
+          <w:rFonts w:ascii="Consolas" w:eastAsia="Times New Roman" w:hAnsi="Consolas" w:cs="Times New Roman"/>
+          <w:color w:val="ABB2BF"/>
+          <w:sz w:val="21"/>
+          <w:szCs w:val="21"/>
+        </w:rPr>
+        <w:t xml:space="preserve"> = </w:t>
+      </w:r>
+      <w:r>
+        <w:rPr>
+          <w:rFonts w:ascii="Consolas" w:eastAsia="Times New Roman" w:hAnsi="Consolas" w:cs="Times New Roman"/>
+          <w:color w:val="EBB07A"/>
+          <w:sz w:val="21"/>
+          <w:szCs w:val="21"/>
+        </w:rPr>
+        <w:t>6</w:t>
+      </w:r>
+      <w:r>
+        <w:rPr>
+          <w:rFonts w:ascii="Consolas" w:eastAsia="Times New Roman" w:hAnsi="Consolas" w:cs="Times New Roman"/>
+          <w:color w:val="ABB2BF"/>
+          <w:sz w:val="21"/>
+          <w:szCs w:val="21"/>
+        </w:rPr>
+        <w:t>;</w:t>
+      </w:r>
+      <w:r>
+        <w:rPr>
+          <w:rFonts w:ascii="Consolas" w:eastAsia="Times New Roman" w:hAnsi="Consolas" w:cs="Times New Roman"/>
+          <w:color w:val="7F848E"/>
+          <w:sz w:val="21"/>
+          <w:szCs w:val="21"/>
+        </w:rPr>
+        <w:t xml:space="preserve"> // option 0 = left center quick sort from lecture. options 1-4 = different pivot strategies. option 5 = merge sort</w:t>
+      </w:r>
+    </w:p>
+    <w:p/>
+    <w:p>
+      <w:r>
+        <w:t xml:space="preserve">Down below in the </w:t>
+      </w:r>
+      <w:proofErr w:type="gramStart"/>
+      <w:r>
+        <w:t>for</w:t>
+      </w:r>
+      <w:proofErr w:type="gramEnd"/>
+      <w:r>
+        <w:t xml:space="preserve"> loop, we changed the structure to include </w:t>
+      </w:r>
+      <w:proofErr w:type="spellStart"/>
+      <w:r>
+        <w:t>idx</w:t>
+      </w:r>
+      <w:proofErr w:type="spellEnd"/>
+      <w:r>
+        <w:t xml:space="preserve"> of 5 which chooses </w:t>
+      </w:r>
+      <w:proofErr w:type="spellStart"/>
+      <w:r>
         <w:t>merge_sort</w:t>
       </w:r>
       <w:proofErr w:type="spellEnd"/>
       <w:r>
-        <w:t xml:space="preserve"> in the comparison</w:t>
-      </w:r>
-    </w:p>
-    <w:p/>
-    <w:p/>
-    <w:p>
-      <w:pPr>
-        <w:rPr>
-          <w:b/>
-          <w:bCs/>
-        </w:rPr>
-      </w:pPr>
-      <w:r>
-        <w:rPr>
-          <w:b/>
-          <w:bCs/>
-        </w:rPr>
-        <w:t xml:space="preserve">Give a brief discussion of your implementation: just like an explanation of your idea in an interview. </w:t>
-      </w:r>
-    </w:p>
-    <w:p>
-      <w:pPr>
-        <w:rPr>
-          <w:b/>
-          <w:bCs/>
-        </w:rPr>
-      </w:pPr>
-      <w:r>
-        <w:rPr>
-          <w:b/>
-          <w:bCs/>
-        </w:rPr>
-        <w:t>Answer:</w:t>
-      </w:r>
-    </w:p>
-    <w:p/>
+        <w:t>.</w:t>
+      </w:r>
+    </w:p>
+    <w:p>
+      <w:r>
+        <w:drawing>
+          <wp:inline distT="0" distB="0" distL="0" distR="0" wp14:anchorId="72E433F7" wp14:editId="3BF1DB6C">
+            <wp:extent cx="6115904" cy="2772162"/>
+            <wp:effectExtent l="0" t="0" r="0" b="9525"/>
+            <wp:docPr id="12198895" name="Picture 1" descr="A computer screen shot of a program code&#10;&#10;AI-generated content may be incorrect."/>
+            <wp:cNvGraphicFramePr>
+              <a:graphicFrameLocks xmlns:a="http://schemas.openxmlformats.org/drawingml/2006/main" noChangeAspect="1"/>
+            </wp:cNvGraphicFramePr>
+            <a:graphic xmlns:a="http://schemas.openxmlformats.org/drawingml/2006/main">
+              <a:graphicData uri="http://schemas.openxmlformats.org/drawingml/2006/picture">
+                <pic:pic xmlns:pic="http://schemas.openxmlformats.org/drawingml/2006/picture">
+                  <pic:nvPicPr>
+                    <pic:cNvPr id="12198895" name="Picture 1" descr="A computer screen shot of a program code&#10;&#10;AI-generated content may be incorrect."/>
+                    <pic:cNvPicPr/>
+                  </pic:nvPicPr>
+                  <pic:blipFill>
+                    <a:blip r:embed="rId8"/>
+                    <a:stretch>
+                      <a:fillRect/>
+                    </a:stretch>
+                  </pic:blipFill>
+                  <pic:spPr>
+                    <a:xfrm>
+                      <a:off x="0" y="0"/>
+                      <a:ext cx="6115904" cy="2772162"/>
+                    </a:xfrm>
+                    <a:prstGeom prst="rect">
+                      <a:avLst/>
+                    </a:prstGeom>
+                  </pic:spPr>
+                </pic:pic>
+              </a:graphicData>
+            </a:graphic>
+          </wp:inline>
+        </w:drawing>
+      </w:r>
+    </w:p>
     <w:p/>
     <w:p/>
     <w:p>
@@ -694,8 +886,23 @@
           <w:b/>
           <w:bCs/>
         </w:rPr>
-        <w:lastRenderedPageBreak/>
-        <w:t>Can you propose a better pivot strategy for Quicksort than these given options?</w:t>
+        <w:t xml:space="preserve">Can you propose a better </w:t>
+      </w:r>
+      <w:proofErr w:type="gramStart"/>
+      <w:r>
+        <w:rPr>
+          <w:b/>
+          <w:bCs/>
+        </w:rPr>
+        <w:t>pivot</w:t>
+      </w:r>
+      <w:proofErr w:type="gramEnd"/>
+      <w:r>
+        <w:rPr>
+          <w:b/>
+          <w:bCs/>
+        </w:rPr>
+        <w:t xml:space="preserve"> strategy for Quicksort than these given options?</w:t>
       </w:r>
     </w:p>
     <w:p/>
@@ -737,6 +944,12 @@
     <w:p/>
     <w:p/>
     <w:sectPr>
+      <w:headerReference w:type="even" r:id="rId9"/>
+      <w:headerReference w:type="default" r:id="rId10"/>
+      <w:footerReference w:type="even" r:id="rId11"/>
+      <w:footerReference w:type="default" r:id="rId12"/>
+      <w:headerReference w:type="first" r:id="rId13"/>
+      <w:footerReference w:type="first" r:id="rId14"/>
       <w:pgSz w:w="12240" w:h="15840"/>
       <w:pgMar w:top="720" w:right="720" w:bottom="720" w:left="720" w:header="720" w:footer="720" w:gutter="0"/>
       <w:cols w:space="720"/>
@@ -744,6 +957,104 @@
     </w:sectPr>
   </w:body>
 </w:document>
+</file>
+
+<file path=word/endnotes.xml><?xml version="1.0" encoding="utf-8"?>
+<w:endnotes xmlns:wpc="http://schemas.microsoft.com/office/word/2010/wordprocessingCanvas" xmlns:cx="http://schemas.microsoft.com/office/drawing/2014/chartex" xmlns:cx1="http://schemas.microsoft.com/office/drawing/2015/9/8/chartex" xmlns:cx2="http://schemas.microsoft.com/office/drawing/2015/10/21/chartex" xmlns:cx3="http://schemas.microsoft.com/office/drawing/2016/5/9/chartex" xmlns:cx4="http://schemas.microsoft.com/office/drawing/2016/5/10/chartex" xmlns:cx5="http://schemas.microsoft.com/office/drawing/2016/5/11/chartex" xmlns:cx6="http://schemas.microsoft.com/office/drawing/2016/5/12/chartex" xmlns:cx7="http://schemas.microsoft.com/office/drawing/2016/5/13/chartex" xmlns:cx8="http://schemas.microsoft.com/office/drawing/2016/5/14/chartex" xmlns:mc="http://schemas.openxmlformats.org/markup-compatibility/2006" xmlns:aink="http://schemas.microsoft.com/office/drawing/2016/ink" xmlns:am3d="http://schemas.microsoft.com/office/drawing/2017/model3d" xmlns:o="urn:schemas-microsoft-com:office:office" xmlns:oel="http://schemas.microsoft.com/office/2019/extlst" xmlns:r="http://schemas.openxmlformats.org/officeDocument/2006/relationships" xmlns:m="http://schemas.openxmlformats.org/officeDocument/2006/math" xmlns:v="urn:schemas-microsoft-com:vml" xmlns:wp14="http://schemas.microsoft.com/office/word/2010/wordprocessingDrawing" xmlns:wp="http://schemas.openxmlformats.org/drawingml/2006/wordprocessingDrawing" xmlns:w10="urn:schemas-microsoft-com:office:word" xmlns:w="http://schemas.openxmlformats.org/wordprocessingml/2006/main" xmlns:w14="http://schemas.microsoft.com/office/word/2010/wordml" xmlns:w15="http://schemas.microsoft.com/office/word/2012/wordml" xmlns:w16cex="http://schemas.microsoft.com/office/word/2018/wordml/cex" xmlns:w16cid="http://schemas.microsoft.com/office/word/2016/wordml/cid" xmlns:w16="http://schemas.microsoft.com/office/word/2018/wordml" xmlns:w16du="http://schemas.microsoft.com/office/word/2023/wordml/word16du" xmlns:w16sdtdh="http://schemas.microsoft.com/office/word/2020/wordml/sdtdatahash" xmlns:w16sdtfl="http://schemas.microsoft.com/office/word/2024/wordml/sdtformatlock" xmlns:w16se="http://schemas.microsoft.com/office/word/2015/wordml/symex" xmlns:wpg="http://schemas.microsoft.com/office/word/2010/wordprocessingGroup" xmlns:wpi="http://schemas.microsoft.com/office/word/2010/wordprocessingInk" xmlns:wne="http://schemas.microsoft.com/office/word/2006/wordml" xmlns:wps="http://schemas.microsoft.com/office/word/2010/wordprocessingShape" mc:Ignorable="w14 w15 w16se w16cid w16 w16cex w16sdtdh w16sdtfl w16du wp14">
+  <w:endnote w:type="separator" w:id="-1">
+    <w:p>
+      <w:r>
+        <w:separator/>
+      </w:r>
+    </w:p>
+  </w:endnote>
+  <w:endnote w:type="continuationSeparator" w:id="0">
+    <w:p>
+      <w:r>
+        <w:continuationSeparator/>
+      </w:r>
+    </w:p>
+  </w:endnote>
+</w:endnotes>
+</file>
+
+<file path=word/footer1.xml><?xml version="1.0" encoding="utf-8"?>
+<w:ftr xmlns:wpc="http://schemas.microsoft.com/office/word/2010/wordprocessingCanvas" xmlns:cx="http://schemas.microsoft.com/office/drawing/2014/chartex" xmlns:cx1="http://schemas.microsoft.com/office/drawing/2015/9/8/chartex" xmlns:cx2="http://schemas.microsoft.com/office/drawing/2015/10/21/chartex" xmlns:cx3="http://schemas.microsoft.com/office/drawing/2016/5/9/chartex" xmlns:cx4="http://schemas.microsoft.com/office/drawing/2016/5/10/chartex" xmlns:cx5="http://schemas.microsoft.com/office/drawing/2016/5/11/chartex" xmlns:cx6="http://schemas.microsoft.com/office/drawing/2016/5/12/chartex" xmlns:cx7="http://schemas.microsoft.com/office/drawing/2016/5/13/chartex" xmlns:cx8="http://schemas.microsoft.com/office/drawing/2016/5/14/chartex" xmlns:mc="http://schemas.openxmlformats.org/markup-compatibility/2006" xmlns:aink="http://schemas.microsoft.com/office/drawing/2016/ink" xmlns:am3d="http://schemas.microsoft.com/office/drawing/2017/model3d" xmlns:o="urn:schemas-microsoft-com:office:office" xmlns:oel="http://schemas.microsoft.com/office/2019/extlst" xmlns:r="http://schemas.openxmlformats.org/officeDocument/2006/relationships" xmlns:m="http://schemas.openxmlformats.org/officeDocument/2006/math" xmlns:v="urn:schemas-microsoft-com:vml" xmlns:wp14="http://schemas.microsoft.com/office/word/2010/wordprocessingDrawing" xmlns:wp="http://schemas.openxmlformats.org/drawingml/2006/wordprocessingDrawing" xmlns:w10="urn:schemas-microsoft-com:office:word" xmlns:w="http://schemas.openxmlformats.org/wordprocessingml/2006/main" xmlns:w14="http://schemas.microsoft.com/office/word/2010/wordml" xmlns:w15="http://schemas.microsoft.com/office/word/2012/wordml" xmlns:w16cex="http://schemas.microsoft.com/office/word/2018/wordml/cex" xmlns:w16cid="http://schemas.microsoft.com/office/word/2016/wordml/cid" xmlns:w16="http://schemas.microsoft.com/office/word/2018/wordml" xmlns:w16du="http://schemas.microsoft.com/office/word/2023/wordml/word16du" xmlns:w16sdtdh="http://schemas.microsoft.com/office/word/2020/wordml/sdtdatahash" xmlns:w16sdtfl="http://schemas.microsoft.com/office/word/2024/wordml/sdtformatlock" xmlns:w16se="http://schemas.microsoft.com/office/word/2015/wordml/symex" xmlns:wpg="http://schemas.microsoft.com/office/word/2010/wordprocessingGroup" xmlns:wpi="http://schemas.microsoft.com/office/word/2010/wordprocessingInk" xmlns:wne="http://schemas.microsoft.com/office/word/2006/wordml" xmlns:wps="http://schemas.microsoft.com/office/word/2010/wordprocessingShape" mc:Ignorable="w14 w15 w16se w16cid w16 w16cex w16sdtdh w16sdtfl w16du wp14">
+  <w:p>
+    <w:pPr>
+      <w:pStyle w:val="Footer"/>
+    </w:pPr>
+  </w:p>
+</w:ftr>
+</file>
+
+<file path=word/footer2.xml><?xml version="1.0" encoding="utf-8"?>
+<w:ftr xmlns:wpc="http://schemas.microsoft.com/office/word/2010/wordprocessingCanvas" xmlns:cx="http://schemas.microsoft.com/office/drawing/2014/chartex" xmlns:cx1="http://schemas.microsoft.com/office/drawing/2015/9/8/chartex" xmlns:cx2="http://schemas.microsoft.com/office/drawing/2015/10/21/chartex" xmlns:cx3="http://schemas.microsoft.com/office/drawing/2016/5/9/chartex" xmlns:cx4="http://schemas.microsoft.com/office/drawing/2016/5/10/chartex" xmlns:cx5="http://schemas.microsoft.com/office/drawing/2016/5/11/chartex" xmlns:cx6="http://schemas.microsoft.com/office/drawing/2016/5/12/chartex" xmlns:cx7="http://schemas.microsoft.com/office/drawing/2016/5/13/chartex" xmlns:cx8="http://schemas.microsoft.com/office/drawing/2016/5/14/chartex" xmlns:mc="http://schemas.openxmlformats.org/markup-compatibility/2006" xmlns:aink="http://schemas.microsoft.com/office/drawing/2016/ink" xmlns:am3d="http://schemas.microsoft.com/office/drawing/2017/model3d" xmlns:o="urn:schemas-microsoft-com:office:office" xmlns:oel="http://schemas.microsoft.com/office/2019/extlst" xmlns:r="http://schemas.openxmlformats.org/officeDocument/2006/relationships" xmlns:m="http://schemas.openxmlformats.org/officeDocument/2006/math" xmlns:v="urn:schemas-microsoft-com:vml" xmlns:wp14="http://schemas.microsoft.com/office/word/2010/wordprocessingDrawing" xmlns:wp="http://schemas.openxmlformats.org/drawingml/2006/wordprocessingDrawing" xmlns:w10="urn:schemas-microsoft-com:office:word" xmlns:w="http://schemas.openxmlformats.org/wordprocessingml/2006/main" xmlns:w14="http://schemas.microsoft.com/office/word/2010/wordml" xmlns:w15="http://schemas.microsoft.com/office/word/2012/wordml" xmlns:w16cex="http://schemas.microsoft.com/office/word/2018/wordml/cex" xmlns:w16cid="http://schemas.microsoft.com/office/word/2016/wordml/cid" xmlns:w16="http://schemas.microsoft.com/office/word/2018/wordml" xmlns:w16du="http://schemas.microsoft.com/office/word/2023/wordml/word16du" xmlns:w16sdtdh="http://schemas.microsoft.com/office/word/2020/wordml/sdtdatahash" xmlns:w16sdtfl="http://schemas.microsoft.com/office/word/2024/wordml/sdtformatlock" xmlns:w16se="http://schemas.microsoft.com/office/word/2015/wordml/symex" xmlns:wpg="http://schemas.microsoft.com/office/word/2010/wordprocessingGroup" xmlns:wpi="http://schemas.microsoft.com/office/word/2010/wordprocessingInk" xmlns:wne="http://schemas.microsoft.com/office/word/2006/wordml" xmlns:wps="http://schemas.microsoft.com/office/word/2010/wordprocessingShape" mc:Ignorable="w14 w15 w16se w16cid w16 w16cex w16sdtdh w16sdtfl w16du wp14">
+  <w:p>
+    <w:pPr>
+      <w:pStyle w:val="Footer"/>
+    </w:pPr>
+  </w:p>
+</w:ftr>
+</file>
+
+<file path=word/footer3.xml><?xml version="1.0" encoding="utf-8"?>
+<w:ftr xmlns:wpc="http://schemas.microsoft.com/office/word/2010/wordprocessingCanvas" xmlns:cx="http://schemas.microsoft.com/office/drawing/2014/chartex" xmlns:cx1="http://schemas.microsoft.com/office/drawing/2015/9/8/chartex" xmlns:cx2="http://schemas.microsoft.com/office/drawing/2015/10/21/chartex" xmlns:cx3="http://schemas.microsoft.com/office/drawing/2016/5/9/chartex" xmlns:cx4="http://schemas.microsoft.com/office/drawing/2016/5/10/chartex" xmlns:cx5="http://schemas.microsoft.com/office/drawing/2016/5/11/chartex" xmlns:cx6="http://schemas.microsoft.com/office/drawing/2016/5/12/chartex" xmlns:cx7="http://schemas.microsoft.com/office/drawing/2016/5/13/chartex" xmlns:cx8="http://schemas.microsoft.com/office/drawing/2016/5/14/chartex" xmlns:mc="http://schemas.openxmlformats.org/markup-compatibility/2006" xmlns:aink="http://schemas.microsoft.com/office/drawing/2016/ink" xmlns:am3d="http://schemas.microsoft.com/office/drawing/2017/model3d" xmlns:o="urn:schemas-microsoft-com:office:office" xmlns:oel="http://schemas.microsoft.com/office/2019/extlst" xmlns:r="http://schemas.openxmlformats.org/officeDocument/2006/relationships" xmlns:m="http://schemas.openxmlformats.org/officeDocument/2006/math" xmlns:v="urn:schemas-microsoft-com:vml" xmlns:wp14="http://schemas.microsoft.com/office/word/2010/wordprocessingDrawing" xmlns:wp="http://schemas.openxmlformats.org/drawingml/2006/wordprocessingDrawing" xmlns:w10="urn:schemas-microsoft-com:office:word" xmlns:w="http://schemas.openxmlformats.org/wordprocessingml/2006/main" xmlns:w14="http://schemas.microsoft.com/office/word/2010/wordml" xmlns:w15="http://schemas.microsoft.com/office/word/2012/wordml" xmlns:w16cex="http://schemas.microsoft.com/office/word/2018/wordml/cex" xmlns:w16cid="http://schemas.microsoft.com/office/word/2016/wordml/cid" xmlns:w16="http://schemas.microsoft.com/office/word/2018/wordml" xmlns:w16du="http://schemas.microsoft.com/office/word/2023/wordml/word16du" xmlns:w16sdtdh="http://schemas.microsoft.com/office/word/2020/wordml/sdtdatahash" xmlns:w16sdtfl="http://schemas.microsoft.com/office/word/2024/wordml/sdtformatlock" xmlns:w16se="http://schemas.microsoft.com/office/word/2015/wordml/symex" xmlns:wpg="http://schemas.microsoft.com/office/word/2010/wordprocessingGroup" xmlns:wpi="http://schemas.microsoft.com/office/word/2010/wordprocessingInk" xmlns:wne="http://schemas.microsoft.com/office/word/2006/wordml" xmlns:wps="http://schemas.microsoft.com/office/word/2010/wordprocessingShape" mc:Ignorable="w14 w15 w16se w16cid w16 w16cex w16sdtdh w16sdtfl w16du wp14">
+  <w:p>
+    <w:pPr>
+      <w:pStyle w:val="Footer"/>
+    </w:pPr>
+  </w:p>
+</w:ftr>
+</file>
+
+<file path=word/footnotes.xml><?xml version="1.0" encoding="utf-8"?>
+<w:footnotes xmlns:wpc="http://schemas.microsoft.com/office/word/2010/wordprocessingCanvas" xmlns:cx="http://schemas.microsoft.com/office/drawing/2014/chartex" xmlns:cx1="http://schemas.microsoft.com/office/drawing/2015/9/8/chartex" xmlns:cx2="http://schemas.microsoft.com/office/drawing/2015/10/21/chartex" xmlns:cx3="http://schemas.microsoft.com/office/drawing/2016/5/9/chartex" xmlns:cx4="http://schemas.microsoft.com/office/drawing/2016/5/10/chartex" xmlns:cx5="http://schemas.microsoft.com/office/drawing/2016/5/11/chartex" xmlns:cx6="http://schemas.microsoft.com/office/drawing/2016/5/12/chartex" xmlns:cx7="http://schemas.microsoft.com/office/drawing/2016/5/13/chartex" xmlns:cx8="http://schemas.microsoft.com/office/drawing/2016/5/14/chartex" xmlns:mc="http://schemas.openxmlformats.org/markup-compatibility/2006" xmlns:aink="http://schemas.microsoft.com/office/drawing/2016/ink" xmlns:am3d="http://schemas.microsoft.com/office/drawing/2017/model3d" xmlns:o="urn:schemas-microsoft-com:office:office" xmlns:oel="http://schemas.microsoft.com/office/2019/extlst" xmlns:r="http://schemas.openxmlformats.org/officeDocument/2006/relationships" xmlns:m="http://schemas.openxmlformats.org/officeDocument/2006/math" xmlns:v="urn:schemas-microsoft-com:vml" xmlns:wp14="http://schemas.microsoft.com/office/word/2010/wordprocessingDrawing" xmlns:wp="http://schemas.openxmlformats.org/drawingml/2006/wordprocessingDrawing" xmlns:w10="urn:schemas-microsoft-com:office:word" xmlns:w="http://schemas.openxmlformats.org/wordprocessingml/2006/main" xmlns:w14="http://schemas.microsoft.com/office/word/2010/wordml" xmlns:w15="http://schemas.microsoft.com/office/word/2012/wordml" xmlns:w16cex="http://schemas.microsoft.com/office/word/2018/wordml/cex" xmlns:w16cid="http://schemas.microsoft.com/office/word/2016/wordml/cid" xmlns:w16="http://schemas.microsoft.com/office/word/2018/wordml" xmlns:w16du="http://schemas.microsoft.com/office/word/2023/wordml/word16du" xmlns:w16sdtdh="http://schemas.microsoft.com/office/word/2020/wordml/sdtdatahash" xmlns:w16sdtfl="http://schemas.microsoft.com/office/word/2024/wordml/sdtformatlock" xmlns:w16se="http://schemas.microsoft.com/office/word/2015/wordml/symex" xmlns:wpg="http://schemas.microsoft.com/office/word/2010/wordprocessingGroup" xmlns:wpi="http://schemas.microsoft.com/office/word/2010/wordprocessingInk" xmlns:wne="http://schemas.microsoft.com/office/word/2006/wordml" xmlns:wps="http://schemas.microsoft.com/office/word/2010/wordprocessingShape" mc:Ignorable="w14 w15 w16se w16cid w16 w16cex w16sdtdh w16sdtfl w16du wp14">
+  <w:footnote w:type="separator" w:id="-1">
+    <w:p>
+      <w:r>
+        <w:separator/>
+      </w:r>
+    </w:p>
+  </w:footnote>
+  <w:footnote w:type="continuationSeparator" w:id="0">
+    <w:p>
+      <w:r>
+        <w:continuationSeparator/>
+      </w:r>
+    </w:p>
+  </w:footnote>
+</w:footnotes>
+</file>
+
+<file path=word/header1.xml><?xml version="1.0" encoding="utf-8"?>
+<w:hdr xmlns:wpc="http://schemas.microsoft.com/office/word/2010/wordprocessingCanvas" xmlns:cx="http://schemas.microsoft.com/office/drawing/2014/chartex" xmlns:cx1="http://schemas.microsoft.com/office/drawing/2015/9/8/chartex" xmlns:cx2="http://schemas.microsoft.com/office/drawing/2015/10/21/chartex" xmlns:cx3="http://schemas.microsoft.com/office/drawing/2016/5/9/chartex" xmlns:cx4="http://schemas.microsoft.com/office/drawing/2016/5/10/chartex" xmlns:cx5="http://schemas.microsoft.com/office/drawing/2016/5/11/chartex" xmlns:cx6="http://schemas.microsoft.com/office/drawing/2016/5/12/chartex" xmlns:cx7="http://schemas.microsoft.com/office/drawing/2016/5/13/chartex" xmlns:cx8="http://schemas.microsoft.com/office/drawing/2016/5/14/chartex" xmlns:mc="http://schemas.openxmlformats.org/markup-compatibility/2006" xmlns:aink="http://schemas.microsoft.com/office/drawing/2016/ink" xmlns:am3d="http://schemas.microsoft.com/office/drawing/2017/model3d" xmlns:o="urn:schemas-microsoft-com:office:office" xmlns:oel="http://schemas.microsoft.com/office/2019/extlst" xmlns:r="http://schemas.openxmlformats.org/officeDocument/2006/relationships" xmlns:m="http://schemas.openxmlformats.org/officeDocument/2006/math" xmlns:v="urn:schemas-microsoft-com:vml" xmlns:wp14="http://schemas.microsoft.com/office/word/2010/wordprocessingDrawing" xmlns:wp="http://schemas.openxmlformats.org/drawingml/2006/wordprocessingDrawing" xmlns:w10="urn:schemas-microsoft-com:office:word" xmlns:w="http://schemas.openxmlformats.org/wordprocessingml/2006/main" xmlns:w14="http://schemas.microsoft.com/office/word/2010/wordml" xmlns:w15="http://schemas.microsoft.com/office/word/2012/wordml" xmlns:w16cex="http://schemas.microsoft.com/office/word/2018/wordml/cex" xmlns:w16cid="http://schemas.microsoft.com/office/word/2016/wordml/cid" xmlns:w16="http://schemas.microsoft.com/office/word/2018/wordml" xmlns:w16du="http://schemas.microsoft.com/office/word/2023/wordml/word16du" xmlns:w16sdtdh="http://schemas.microsoft.com/office/word/2020/wordml/sdtdatahash" xmlns:w16sdtfl="http://schemas.microsoft.com/office/word/2024/wordml/sdtformatlock" xmlns:w16se="http://schemas.microsoft.com/office/word/2015/wordml/symex" xmlns:wpg="http://schemas.microsoft.com/office/word/2010/wordprocessingGroup" xmlns:wpi="http://schemas.microsoft.com/office/word/2010/wordprocessingInk" xmlns:wne="http://schemas.microsoft.com/office/word/2006/wordml" xmlns:wps="http://schemas.microsoft.com/office/word/2010/wordprocessingShape" mc:Ignorable="w14 w15 w16se w16cid w16 w16cex w16sdtdh w16sdtfl w16du wp14">
+  <w:p>
+    <w:pPr>
+      <w:pStyle w:val="Header"/>
+    </w:pPr>
+  </w:p>
+</w:hdr>
+</file>
+
+<file path=word/header2.xml><?xml version="1.0" encoding="utf-8"?>
+<w:hdr xmlns:wpc="http://schemas.microsoft.com/office/word/2010/wordprocessingCanvas" xmlns:cx="http://schemas.microsoft.com/office/drawing/2014/chartex" xmlns:cx1="http://schemas.microsoft.com/office/drawing/2015/9/8/chartex" xmlns:cx2="http://schemas.microsoft.com/office/drawing/2015/10/21/chartex" xmlns:cx3="http://schemas.microsoft.com/office/drawing/2016/5/9/chartex" xmlns:cx4="http://schemas.microsoft.com/office/drawing/2016/5/10/chartex" xmlns:cx5="http://schemas.microsoft.com/office/drawing/2016/5/11/chartex" xmlns:cx6="http://schemas.microsoft.com/office/drawing/2016/5/12/chartex" xmlns:cx7="http://schemas.microsoft.com/office/drawing/2016/5/13/chartex" xmlns:cx8="http://schemas.microsoft.com/office/drawing/2016/5/14/chartex" xmlns:mc="http://schemas.openxmlformats.org/markup-compatibility/2006" xmlns:aink="http://schemas.microsoft.com/office/drawing/2016/ink" xmlns:am3d="http://schemas.microsoft.com/office/drawing/2017/model3d" xmlns:o="urn:schemas-microsoft-com:office:office" xmlns:oel="http://schemas.microsoft.com/office/2019/extlst" xmlns:r="http://schemas.openxmlformats.org/officeDocument/2006/relationships" xmlns:m="http://schemas.openxmlformats.org/officeDocument/2006/math" xmlns:v="urn:schemas-microsoft-com:vml" xmlns:wp14="http://schemas.microsoft.com/office/word/2010/wordprocessingDrawing" xmlns:wp="http://schemas.openxmlformats.org/drawingml/2006/wordprocessingDrawing" xmlns:w10="urn:schemas-microsoft-com:office:word" xmlns:w="http://schemas.openxmlformats.org/wordprocessingml/2006/main" xmlns:w14="http://schemas.microsoft.com/office/word/2010/wordml" xmlns:w15="http://schemas.microsoft.com/office/word/2012/wordml" xmlns:w16cex="http://schemas.microsoft.com/office/word/2018/wordml/cex" xmlns:w16cid="http://schemas.microsoft.com/office/word/2016/wordml/cid" xmlns:w16="http://schemas.microsoft.com/office/word/2018/wordml" xmlns:w16du="http://schemas.microsoft.com/office/word/2023/wordml/word16du" xmlns:w16sdtdh="http://schemas.microsoft.com/office/word/2020/wordml/sdtdatahash" xmlns:w16sdtfl="http://schemas.microsoft.com/office/word/2024/wordml/sdtformatlock" xmlns:w16se="http://schemas.microsoft.com/office/word/2015/wordml/symex" xmlns:wpg="http://schemas.microsoft.com/office/word/2010/wordprocessingGroup" xmlns:wpi="http://schemas.microsoft.com/office/word/2010/wordprocessingInk" xmlns:wne="http://schemas.microsoft.com/office/word/2006/wordml" xmlns:wps="http://schemas.microsoft.com/office/word/2010/wordprocessingShape" mc:Ignorable="w14 w15 w16se w16cid w16 w16cex w16sdtdh w16sdtfl w16du wp14">
+  <w:p>
+    <w:pPr>
+      <w:pStyle w:val="Header"/>
+    </w:pPr>
+  </w:p>
+</w:hdr>
+</file>
+
+<file path=word/header3.xml><?xml version="1.0" encoding="utf-8"?>
+<w:hdr xmlns:wpc="http://schemas.microsoft.com/office/word/2010/wordprocessingCanvas" xmlns:cx="http://schemas.microsoft.com/office/drawing/2014/chartex" xmlns:cx1="http://schemas.microsoft.com/office/drawing/2015/9/8/chartex" xmlns:cx2="http://schemas.microsoft.com/office/drawing/2015/10/21/chartex" xmlns:cx3="http://schemas.microsoft.com/office/drawing/2016/5/9/chartex" xmlns:cx4="http://schemas.microsoft.com/office/drawing/2016/5/10/chartex" xmlns:cx5="http://schemas.microsoft.com/office/drawing/2016/5/11/chartex" xmlns:cx6="http://schemas.microsoft.com/office/drawing/2016/5/12/chartex" xmlns:cx7="http://schemas.microsoft.com/office/drawing/2016/5/13/chartex" xmlns:cx8="http://schemas.microsoft.com/office/drawing/2016/5/14/chartex" xmlns:mc="http://schemas.openxmlformats.org/markup-compatibility/2006" xmlns:aink="http://schemas.microsoft.com/office/drawing/2016/ink" xmlns:am3d="http://schemas.microsoft.com/office/drawing/2017/model3d" xmlns:o="urn:schemas-microsoft-com:office:office" xmlns:oel="http://schemas.microsoft.com/office/2019/extlst" xmlns:r="http://schemas.openxmlformats.org/officeDocument/2006/relationships" xmlns:m="http://schemas.openxmlformats.org/officeDocument/2006/math" xmlns:v="urn:schemas-microsoft-com:vml" xmlns:wp14="http://schemas.microsoft.com/office/word/2010/wordprocessingDrawing" xmlns:wp="http://schemas.openxmlformats.org/drawingml/2006/wordprocessingDrawing" xmlns:w10="urn:schemas-microsoft-com:office:word" xmlns:w="http://schemas.openxmlformats.org/wordprocessingml/2006/main" xmlns:w14="http://schemas.microsoft.com/office/word/2010/wordml" xmlns:w15="http://schemas.microsoft.com/office/word/2012/wordml" xmlns:w16cex="http://schemas.microsoft.com/office/word/2018/wordml/cex" xmlns:w16cid="http://schemas.microsoft.com/office/word/2016/wordml/cid" xmlns:w16="http://schemas.microsoft.com/office/word/2018/wordml" xmlns:w16du="http://schemas.microsoft.com/office/word/2023/wordml/word16du" xmlns:w16sdtdh="http://schemas.microsoft.com/office/word/2020/wordml/sdtdatahash" xmlns:w16sdtfl="http://schemas.microsoft.com/office/word/2024/wordml/sdtformatlock" xmlns:w16se="http://schemas.microsoft.com/office/word/2015/wordml/symex" xmlns:wpg="http://schemas.microsoft.com/office/word/2010/wordprocessingGroup" xmlns:wpi="http://schemas.microsoft.com/office/word/2010/wordprocessingInk" xmlns:wne="http://schemas.microsoft.com/office/word/2006/wordml" xmlns:wps="http://schemas.microsoft.com/office/word/2010/wordprocessingShape" mc:Ignorable="w14 w15 w16se w16cid w16 w16cex w16sdtdh w16sdtfl w16du wp14">
+  <w:p>
+    <w:pPr>
+      <w:pStyle w:val="Header"/>
+    </w:pPr>
+  </w:p>
+</w:hdr>
 </file>
 
 <file path=word/numbering.xml><?xml version="1.0" encoding="utf-8"?>
@@ -1989,6 +2300,62 @@
       <w:u w:val="single"/>
     </w:rPr>
   </w:style>
+  <w:style w:type="paragraph" w:styleId="Header">
+    <w:name w:val="header"/>
+    <w:basedOn w:val="Normal"/>
+    <w:link w:val="HeaderChar"/>
+    <w:uiPriority w:val="99"/>
+    <w:unhideWhenUsed/>
+    <w:rsid w:val="00E266C8"/>
+    <w:pPr>
+      <w:tabs>
+        <w:tab w:val="center" w:pos="4680"/>
+        <w:tab w:val="right" w:pos="9360"/>
+      </w:tabs>
+    </w:pPr>
+  </w:style>
+  <w:style w:type="character" w:customStyle="1" w:styleId="HeaderChar">
+    <w:name w:val="Header Char"/>
+    <w:basedOn w:val="DefaultParagraphFont"/>
+    <w:link w:val="Header"/>
+    <w:uiPriority w:val="99"/>
+    <w:rsid w:val="00E266C8"/>
+    <w:rPr>
+      <w:rFonts w:eastAsiaTheme="minorEastAsia"/>
+      <w:kern w:val="0"/>
+      <w:sz w:val="22"/>
+      <w:szCs w:val="22"/>
+      <w14:ligatures w14:val="none"/>
+    </w:rPr>
+  </w:style>
+  <w:style w:type="paragraph" w:styleId="Footer">
+    <w:name w:val="footer"/>
+    <w:basedOn w:val="Normal"/>
+    <w:link w:val="FooterChar"/>
+    <w:uiPriority w:val="99"/>
+    <w:unhideWhenUsed/>
+    <w:rsid w:val="00E266C8"/>
+    <w:pPr>
+      <w:tabs>
+        <w:tab w:val="center" w:pos="4680"/>
+        <w:tab w:val="right" w:pos="9360"/>
+      </w:tabs>
+    </w:pPr>
+  </w:style>
+  <w:style w:type="character" w:customStyle="1" w:styleId="FooterChar">
+    <w:name w:val="Footer Char"/>
+    <w:basedOn w:val="DefaultParagraphFont"/>
+    <w:link w:val="Footer"/>
+    <w:uiPriority w:val="99"/>
+    <w:rsid w:val="00E266C8"/>
+    <w:rPr>
+      <w:rFonts w:eastAsiaTheme="minorEastAsia"/>
+      <w:kern w:val="0"/>
+      <w:sz w:val="22"/>
+      <w:szCs w:val="22"/>
+      <w14:ligatures w14:val="none"/>
+    </w:rPr>
+  </w:style>
 </w:styles>
 </file>
 

</xml_diff>